<commit_message>
added Word changes to markdown (minus italics), and asked for general feedback, i thought i'd be nervous but not at all. Que Sera, Sera, i did the best i could, and if that's not enough, whatever, let someone else give it a go, if it is, then i'll just go with it....
</commit_message>
<xml_diff>
--- a/Techvolution-sample-27nov19.docx
+++ b/Techvolution-sample-27nov19.docx
@@ -285,10 +285,22 @@
         <w:pStyle w:val="BodyText"/>
       </w:pPr>
       <w:r>
-        <w:t>Y</w:t>
-      </w:r>
-      <w:r>
-        <w:t>ou’ve become like Jedi knights busting down gates</w:t>
+        <w:t xml:space="preserve">The open-source community has </w:t>
+      </w:r>
+      <w:r>
+        <w:t>bust</w:t>
+      </w:r>
+      <w:r>
+        <w:t>ed</w:t>
+      </w:r>
+      <w:r>
+        <w:t xml:space="preserve"> down </w:t>
+      </w:r>
+      <w:r>
+        <w:t xml:space="preserve">technological </w:t>
+      </w:r>
+      <w:r>
+        <w:t>gates</w:t>
       </w:r>
       <w:r>
         <w:t>,</w:t>
@@ -349,8 +361,15 @@
       <w:pPr>
         <w:pStyle w:val="BodyText"/>
       </w:pPr>
-      <w:r>
-        <w:t xml:space="preserve">I’m one of them. I’m a lone politics, history, and philosophy geek. Your tools enable me to research, write, and host my own work. Better yet, I can find and collaborate with world-class writers and illustrators to make that work even better. A few decades </w:t>
+      <w:bookmarkStart w:id="3" w:name="_GoBack"/>
+      <w:r>
+        <w:t>I’m one of them. I’m a lone politics, history, and philosophy geek. Your tools enable me to research, write, and host my own work. Better yet, I can find and collaborate with world-class writers and illustrators to make that work even better</w:t>
+      </w:r>
+      <w:r>
+        <w:t>, then ask for feedback with a few clicks on Instagram</w:t>
+      </w:r>
+      <w:r>
+        <w:t xml:space="preserve">. A few decades </w:t>
       </w:r>
       <w:r>
         <w:t>ago, I’d</w:t>
@@ -359,30 +378,13 @@
         <w:t xml:space="preserve"> be in a library scribbling notes on cue cards and dreaming up ways to get a professor, publisher, or newscaster to look my way.</w:t>
       </w:r>
     </w:p>
-    <w:p>
-      <w:pPr>
-        <w:pStyle w:val="BodyText"/>
-      </w:pPr>
-      <w:r>
-        <w:t>As a kid, I helped my family clean office buildings. My easy role was to pick up the garbage and blue bins. It was very simple</w:t>
-      </w:r>
-      <w:r>
-        <w:t xml:space="preserve"> and </w:t>
-      </w:r>
-      <w:r>
-        <w:t>gave</w:t>
-      </w:r>
-      <w:r>
-        <w:t xml:space="preserve"> </w:t>
-      </w:r>
-      <w:r>
-        <w:t xml:space="preserve">me </w:t>
-      </w:r>
-      <w:r>
-        <w:t>work ethic at a young age</w:t>
-      </w:r>
-      <w:r>
-        <w:t>. Years later, when working at a big office, the cleaners were short-staffed for a few weeks. Management spent hours meeting about and discussing the “garbage problem” instead of just wrapping it up (pun intended) and moving on.</w:t>
+    <w:bookmarkEnd w:id="3"/>
+    <w:p>
+      <w:pPr>
+        <w:pStyle w:val="BodyText"/>
+      </w:pPr>
+      <w:r>
+        <w:t>As a kid, I helped my family clean office buildings. My easy role was to pick up the garbage and blue bins. It was very simple. Years later, when working at a big office, the cleaners were short-staffed for a few weeks. Management spent hours meeting about and discussing the “garbage problem” instead of just wrapping it up (pun intended) and moving on.</w:t>
       </w:r>
     </w:p>
     <w:p>
@@ -436,7 +438,15 @@
         <w:t>and especially the higher “positions” of corporate employment</w:t>
       </w:r>
       <w:r>
-        <w:t xml:space="preserve">. This is an entire class of middlemen, consultants, managers, and executives whose skill isn’t nursing, teaching, and (definitely not) cleaning, but delegating “down”—all while looking to “rise up” a corporate hierarchy whose power comes from controlling </w:t>
+        <w:t>. This is an entire class of middlemen, consultants, managers, and executives whose skill isn’t nursing, teaching, and (</w:t>
+      </w:r>
+      <w:proofErr w:type="gramStart"/>
+      <w:r>
+        <w:t>definitely not</w:t>
+      </w:r>
+      <w:proofErr w:type="gramEnd"/>
+      <w:r>
+        <w:t xml:space="preserve">) cleaning, but delegating “down”—all while looking to “rise up” a corporate hierarchy whose power comes from controlling </w:t>
       </w:r>
       <w:r>
         <w:t xml:space="preserve">the gates of </w:t>
@@ -451,7 +461,13 @@
         <w:t>.</w:t>
       </w:r>
       <w:r>
-        <w:t xml:space="preserve"> Like </w:t>
+        <w:t xml:space="preserve"> </w:t>
+      </w:r>
+      <w:r>
+        <w:t>This is just l</w:t>
+      </w:r>
+      <w:r>
+        <w:t xml:space="preserve">ike </w:t>
       </w:r>
       <w:r>
         <w:t xml:space="preserve">when </w:t>
@@ -469,7 +485,13 @@
         <w:t xml:space="preserve"> who’d </w:t>
       </w:r>
       <w:r>
-        <w:t>get into the ball and access royal society.</w:t>
+        <w:t xml:space="preserve">get into the ball and access </w:t>
+      </w:r>
+      <w:r>
+        <w:t xml:space="preserve">all the benefits of </w:t>
+      </w:r>
+      <w:r>
+        <w:t>royal society.</w:t>
       </w:r>
     </w:p>
     <w:p>
@@ -571,11 +593,19 @@
       <w:r>
         <w:t xml:space="preserve"> rude, projects die off, politics get involved, and so forth. In </w:t>
       </w:r>
+      <w:proofErr w:type="gramStart"/>
       <w:r>
         <w:rPr>
           <w:i/>
         </w:rPr>
-        <w:t>The Innovators</w:t>
+        <w:t>The</w:t>
+      </w:r>
+      <w:proofErr w:type="gramEnd"/>
+      <w:r>
+        <w:rPr>
+          <w:i/>
+        </w:rPr>
+        <w:t xml:space="preserve"> Innovators</w:t>
       </w:r>
       <w:r>
         <w:t>, author Walker Isaacson explains how the trifecta of academia, corporations, and militaries were optimal for creating the digital revolution. Likewise, it was government, enterprise, and open-source organizing structures that worked to keep that revolution going. Open-source is only a piece of the puzzle.</w:t>
@@ -676,7 +706,13 @@
         <w:t xml:space="preserve"> when he tried to keep us all buying and borrowing his DVDs</w:t>
       </w:r>
       <w:r>
-        <w:t xml:space="preserve"> that funded so many of his elaborate </w:t>
+        <w:t xml:space="preserve"> that funded so many of his </w:t>
+      </w:r>
+      <w:r>
+        <w:t>exclusive</w:t>
+      </w:r>
+      <w:r>
+        <w:t xml:space="preserve"> </w:t>
       </w:r>
       <w:r>
         <w:t xml:space="preserve">parties and </w:t>
@@ -861,6 +897,9 @@
         <w:t xml:space="preserve">centralized power, </w:t>
       </w:r>
       <w:r>
+        <w:t xml:space="preserve">and </w:t>
+      </w:r>
+      <w:r>
         <w:t>advertisement</w:t>
       </w:r>
       <w:r>
@@ -876,11 +915,11 @@
         <w:t>is</w:t>
       </w:r>
       <w:r>
-        <w:t xml:space="preserve"> their comfort zone. It’s no wonder regular people have suffered with outsourcing, micro-managing, and climate change when the political stage is fighting to keep the past alive. The </w:t>
+        <w:t xml:space="preserve"> their comfort zone. It’s no wonder regular people have suffered with outsourcing, micro-managing, and climate change when the political stage is fighting to keep the past alive. </w:t>
       </w:r>
       <w:r>
         <w:lastRenderedPageBreak/>
-        <w:t>potential of digital tools is as lost to our politics, as books, guns, and telescopes were to Darth King.</w:t>
+        <w:t>The potential of digital tools is as lost to our politics, as books, guns, and telescopes were to Darth King.</w:t>
       </w:r>
     </w:p>
     <w:p>
@@ -965,10 +1004,13 @@
         <w:t>combines centuries of historical and philosophical lessons</w:t>
       </w:r>
       <w:r>
-        <w:t xml:space="preserve"> most people don’t have the time to read, </w:t>
-      </w:r>
-      <w:r>
-        <w:t xml:space="preserve">and </w:t>
+        <w:t xml:space="preserve"> most people don’t have the time to read</w:t>
+      </w:r>
+      <w:r>
+        <w:t>. It</w:t>
+      </w:r>
+      <w:r>
+        <w:t xml:space="preserve"> </w:t>
       </w:r>
       <w:r>
         <w:t>cut</w:t>
@@ -1131,11 +1173,11 @@
       <w:pPr>
         <w:pStyle w:val="Heading2"/>
       </w:pPr>
-      <w:bookmarkStart w:id="3" w:name="busting-the-gates"/>
+      <w:bookmarkStart w:id="4" w:name="busting-the-gates"/>
       <w:r>
         <w:t>Busting the Gates</w:t>
       </w:r>
-      <w:bookmarkEnd w:id="3"/>
+      <w:bookmarkEnd w:id="4"/>
     </w:p>
     <w:p>
       <w:pPr>
@@ -1232,7 +1274,13 @@
         <w:t xml:space="preserve">loves to </w:t>
       </w:r>
       <w:r>
-        <w:t xml:space="preserve">bust open gates to let more people in. And third, since open-source technology is owned by </w:t>
+        <w:t xml:space="preserve">bust open gates to </w:t>
+      </w:r>
+      <w:r>
+        <w:t>g</w:t>
+      </w:r>
+      <w:r>
+        <w:t xml:space="preserve">et more people in. And third, since open-source technology is owned by </w:t>
       </w:r>
       <w:r>
         <w:rPr>
@@ -1262,7 +1310,7 @@
         <w:t xml:space="preserve">and </w:t>
       </w:r>
       <w:r>
-        <w:t>responsibility,</w:t>
+        <w:t>responsibility</w:t>
       </w:r>
       <w:r>
         <w:t xml:space="preserve"> and </w:t>
@@ -1306,8 +1354,8 @@
           <w:noProof/>
         </w:rPr>
         <w:drawing>
-          <wp:inline distT="0" distB="0" distL="0" distR="0" wp14:anchorId="67AD07EA" wp14:editId="786DEC79">
-            <wp:extent cx="3454666" cy="3205163"/>
+          <wp:inline distT="0" distB="0" distL="0" distR="0" wp14:anchorId="67AD07EA" wp14:editId="69AAD5CA">
+            <wp:extent cx="3663950" cy="3399332"/>
             <wp:effectExtent l="0" t="0" r="0" b="0"/>
             <wp:docPr id="2" name="Picture 2"/>
             <wp:cNvGraphicFramePr>
@@ -1335,7 +1383,7 @@
                   <pic:spPr>
                     <a:xfrm>
                       <a:off x="0" y="0"/>
-                      <a:ext cx="3483897" cy="3232283"/>
+                      <a:ext cx="3699174" cy="3432012"/>
                     </a:xfrm>
                     <a:prstGeom prst="rect">
                       <a:avLst/>
@@ -1399,7 +1447,7 @@
           <w:sz w:val="20"/>
           <w:szCs w:val="20"/>
         </w:rPr>
-        <w:t>repo</w:t>
+        <w:t>one</w:t>
       </w:r>
       <w:r>
         <w:rPr>
@@ -1449,7 +1497,7 @@
         </w:rPr>
         <w:t>needed.</w:t>
       </w:r>
-      <w:bookmarkStart w:id="4" w:name="act-one"/>
+      <w:bookmarkStart w:id="5" w:name="act-one"/>
     </w:p>
     <w:p>
       <w:pPr>
@@ -1459,17 +1507,17 @@
         <w:lastRenderedPageBreak/>
         <w:t>ACT ONE</w:t>
       </w:r>
-      <w:bookmarkEnd w:id="4"/>
+      <w:bookmarkEnd w:id="5"/>
     </w:p>
     <w:p>
       <w:pPr>
         <w:pStyle w:val="Heading2"/>
       </w:pPr>
-      <w:bookmarkStart w:id="5" w:name="the-beginning"/>
+      <w:bookmarkStart w:id="6" w:name="the-beginning"/>
       <w:r>
         <w:t>The Beginning</w:t>
       </w:r>
-      <w:bookmarkEnd w:id="5"/>
+      <w:bookmarkEnd w:id="6"/>
     </w:p>
     <w:p>
       <w:pPr>
@@ -1533,25 +1581,10 @@
         <w:t>who</w:t>
       </w:r>
       <w:r>
-        <w:t xml:space="preserve"> actually </w:t>
-      </w:r>
-      <w:r>
-        <w:t xml:space="preserve">thanked me </w:t>
-      </w:r>
-      <w:r>
-        <w:t>for solving</w:t>
-      </w:r>
-      <w:r>
-        <w:t xml:space="preserve"> a</w:t>
-      </w:r>
-      <w:r>
-        <w:t xml:space="preserve"> real</w:t>
-      </w:r>
-      <w:r>
-        <w:t xml:space="preserve"> </w:t>
-      </w:r>
-      <w:r>
-        <w:t>problem</w:t>
+        <w:t xml:space="preserve"> </w:t>
+      </w:r>
+      <w:r>
+        <w:t>thanked me</w:t>
       </w:r>
       <w:r>
         <w:t>—</w:t>
@@ -1646,9 +1679,6 @@
         <w:t xml:space="preserve"> and</w:t>
       </w:r>
       <w:r>
-        <w:t xml:space="preserve"> simply</w:t>
-      </w:r>
-      <w:r>
         <w:t xml:space="preserve"> taking out their own garbage, so to speak.</w:t>
       </w:r>
     </w:p>
@@ -1670,28 +1700,10 @@
         <w:t>were</w:t>
       </w:r>
       <w:r>
-        <w:t xml:space="preserve">. I was </w:t>
-      </w:r>
-      <w:r>
-        <w:t xml:space="preserve">just </w:t>
-      </w:r>
-      <w:r>
-        <w:t>an</w:t>
-      </w:r>
-      <w:r>
-        <w:t xml:space="preserve"> </w:t>
-      </w:r>
-      <w:r>
-        <w:t>“</w:t>
-      </w:r>
-      <w:r>
-        <w:t>uppity extra”</w:t>
-      </w:r>
-      <w:r>
-        <w:t xml:space="preserve"> in their eyes</w:t>
-      </w:r>
-      <w:r>
-        <w:t>. T</w:t>
+        <w:t xml:space="preserve">. </w:t>
+      </w:r>
+      <w:r>
+        <w:t>T</w:t>
       </w:r>
       <w:r>
         <w:t>hey m</w:t>
@@ -1720,6 +1732,12 @@
       <w:r>
         <w:t>.</w:t>
       </w:r>
+      <w:r>
+        <w:t xml:space="preserve"> </w:t>
+      </w:r>
+      <w:r>
+        <w:t>I was just an “uppity extra” in their eyes.</w:t>
+      </w:r>
     </w:p>
     <w:p>
       <w:pPr>
@@ -1732,7 +1750,15 @@
         <w:t xml:space="preserve"> </w:t>
       </w:r>
       <w:r>
-        <w:t>consumer dollars, weeks of workers’ time (lots of it unpaid overtime), and maybe even your life—and it was against the rules to solve it. Even if I had won this battle, it would be a tiny victory.</w:t>
+        <w:t xml:space="preserve">consumer dollars, weeks of workers’ time (lots of </w:t>
+      </w:r>
+      <w:proofErr w:type="gramStart"/>
+      <w:r>
+        <w:t>it</w:t>
+      </w:r>
+      <w:proofErr w:type="gramEnd"/>
+      <w:r>
+        <w:t xml:space="preserve"> unpaid overtime), and maybe even your life—and it was against the rules to solve it. Even if I had won this battle, it would be a tiny victory.</w:t>
       </w:r>
     </w:p>
     <w:p>
@@ -1812,7 +1838,7 @@
       <w:pPr>
         <w:pStyle w:val="Heading2"/>
       </w:pPr>
-      <w:bookmarkStart w:id="6" w:name="the-power-of-stories"/>
+      <w:bookmarkStart w:id="7" w:name="the-power-of-stories"/>
       <w:r>
         <w:t xml:space="preserve">The Power </w:t>
       </w:r>
@@ -1822,7 +1848,7 @@
       <w:r>
         <w:t xml:space="preserve"> Stories</w:t>
       </w:r>
-      <w:bookmarkEnd w:id="6"/>
+      <w:bookmarkEnd w:id="7"/>
     </w:p>
     <w:p>
       <w:pPr>
@@ -1849,7 +1875,15 @@
         <w:pStyle w:val="BodyText"/>
       </w:pPr>
       <w:r>
-        <w:t>Stories are so powerful because they’re so simple. Protagonists are good because they want to fix a problem. Antagonists are bad because they don’t. Stories aren’t debates. We take the protagonist’s side. Thus, Romeo and Juliet’s love is beautiful and worth dying for, while their families’ feud is ignorant and stupid. Luke Skywalker’s rebellion is righteous and worth fighting for, while Darth Vader’s empire is wicked and should be destroyed.</w:t>
+        <w:t xml:space="preserve">Stories are so powerful because they’re so simple. Protagonists are good because they want to fix a problem. Antagonists are bad because they don’t. Stories aren’t debates. We take the protagonist’s side. Thus, Romeo and Juliet’s love </w:t>
+      </w:r>
+      <w:proofErr w:type="gramStart"/>
+      <w:r>
+        <w:t>is</w:t>
+      </w:r>
+      <w:proofErr w:type="gramEnd"/>
+      <w:r>
+        <w:t xml:space="preserve"> beautiful and worth dying for, while their families’ feud is ignorant and stupid. Luke Skywalker’s rebellion is righteous and worth fighting for, while Darth Vader’s empire is wicked and should be destroyed.</w:t>
       </w:r>
     </w:p>
     <w:p>
@@ -1945,11 +1979,11 @@
       <w:pPr>
         <w:pStyle w:val="Heading2"/>
       </w:pPr>
-      <w:bookmarkStart w:id="7" w:name="Xc6796c18b10ae5f984b0ef2080eb68808341d6b"/>
+      <w:bookmarkStart w:id="8" w:name="Xc6796c18b10ae5f984b0ef2080eb68808341d6b"/>
       <w:r>
         <w:t>A New Empowering Philosophy Called Techvolution</w:t>
       </w:r>
-      <w:bookmarkEnd w:id="7"/>
+      <w:bookmarkEnd w:id="8"/>
     </w:p>
     <w:p>
       <w:pPr>
@@ -2127,7 +2161,13 @@
         <w:t xml:space="preserve"> </w:t>
       </w:r>
       <w:r>
-        <w:t>whichever color wins an election this year or the next and re-writes the rules, regular people will still pay taxes, have a huge mortgage, waste hours in traffic, pay increasing energy bills, sleep less than they’re supposed to, buy unhealthy food, watch climate change, overpay for questionable education, get confused by their health insurance, endure customer abuse, work unpaid overtime, get micro-managed by an increasing number of managers, be told by ignorant consultants how to do their work, and hope their job (which they likely hate) isn’t downsized or outsourced.</w:t>
+        <w:t>whichever colo</w:t>
+      </w:r>
+      <w:r>
+        <w:t>u</w:t>
+      </w:r>
+      <w:r>
+        <w:t>r wins an election this year or the next and re-writes the rules, regular people will still pay taxes, have a huge mortgage, waste hours in traffic, pay increasing energy bills, sleep less than they’re supposed to, buy unhealthy food, watch climate change, overpay for questionable education, get confused by their health insurance, endure customer abuse, work unpaid overtime, get micro-managed by an increasing number of managers, be told by ignorant consultants how to do their work, and hope their job (which they likely hate) isn’t downsized or outsourced.</w:t>
       </w:r>
     </w:p>
     <w:p>
@@ -2141,15 +2181,18 @@
         <w:t>regulations</w:t>
       </w:r>
       <w:r>
-        <w:t>, mass-produced unhealthy food, movie remakes and sequels, occasional doctor check-ups, television for entertainment, an insatiable education industry, company-controlled work timesheets, and everything else in the pre-digital Woodstock era which built suburban America and Canada—all stay the same.</w:t>
-      </w:r>
-    </w:p>
-    <w:p>
-      <w:pPr>
-        <w:pStyle w:val="BodyText"/>
-      </w:pPr>
+        <w:t xml:space="preserve">, mass-produced unhealthy food, movie remakes and sequels, occasional doctor check-ups, television for entertainment, an insatiable education industry, company-controlled work timesheets, and everything </w:t>
+      </w:r>
       <w:r>
         <w:lastRenderedPageBreak/>
+        <w:t>else in the pre-digital Woodstock era which built suburban America and Canada—all stay the same.</w:t>
+      </w:r>
+    </w:p>
+    <w:p>
+      <w:pPr>
+        <w:pStyle w:val="BodyText"/>
+      </w:pPr>
+      <w:r>
         <w:t xml:space="preserve">The rules, no matter the color, don’t control the fate of </w:t>
       </w:r>
       <w:r>
@@ -2248,11 +2291,19 @@
         <w:t xml:space="preserve">telecommunications, </w:t>
       </w:r>
       <w:r>
-        <w:t xml:space="preserve">and layers of infrastructure. Mass industrialization is thus over. It’s time to de-industrialize, rethink our society’s priorities, </w:t>
+        <w:t xml:space="preserve">and layers of infrastructure. Mass </w:t>
       </w:r>
       <w:r>
         <w:lastRenderedPageBreak/>
-        <w:t>and revamp our rulebook as we free the extras using the digital tools they worked so hard to create.</w:t>
+        <w:t xml:space="preserve">industrialization is thus over. It’s time to de-industrialize, rethink our society’s priorities, and revamp our rulebook as we free the extras using the digital </w:t>
+      </w:r>
+      <w:proofErr w:type="gramStart"/>
+      <w:r>
+        <w:t>tools</w:t>
+      </w:r>
+      <w:proofErr w:type="gramEnd"/>
+      <w:r>
+        <w:t xml:space="preserve"> they worked so hard to create.</w:t>
       </w:r>
     </w:p>
     <w:p>
@@ -2272,13 +2323,27 @@
         <w:t>t</w:t>
       </w:r>
       <w:r>
-        <w:t>ransform our way of life. The iPhones, Tesla Solar Roofs, Lyft, WhatsApp, Kickstarter, YouTube, Snapmaker, Khan Academy, Ruby on Rails, Holo</w:t>
+        <w:t xml:space="preserve">ransform our way of life. The iPhones, Tesla Solar Roofs, Lyft, WhatsApp, Kickstarter, YouTube, </w:t>
+      </w:r>
+      <w:proofErr w:type="spellStart"/>
+      <w:r>
+        <w:t>Snapmaker</w:t>
+      </w:r>
+      <w:proofErr w:type="spellEnd"/>
+      <w:r>
+        <w:t>, Khan Academy, Ruby on Rails, Holo</w:t>
       </w:r>
       <w:r>
         <w:t>L</w:t>
       </w:r>
       <w:r>
-        <w:t xml:space="preserve">ens, Basecamp, Nano Membrane Toilets, Vimeo, </w:t>
+        <w:t>ens, Basecamp,</w:t>
+      </w:r>
+      <w:r>
+        <w:t xml:space="preserve"> </w:t>
+      </w:r>
+      <w:r>
+        <w:t xml:space="preserve">Nano Membrane Toilets, Vimeo, </w:t>
       </w:r>
       <w:r>
         <w:t>Microsoft AI platform</w:t>
@@ -2286,8 +2351,21 @@
       <w:r>
         <w:t xml:space="preserve">, </w:t>
       </w:r>
-      <w:r>
-        <w:t xml:space="preserve">SquareSpace, Onnit, Airbnb, and Firefox </w:t>
+      <w:proofErr w:type="spellStart"/>
+      <w:r>
+        <w:t>SquareSpace</w:t>
+      </w:r>
+      <w:proofErr w:type="spellEnd"/>
+      <w:r>
+        <w:t xml:space="preserve">, </w:t>
+      </w:r>
+      <w:proofErr w:type="spellStart"/>
+      <w:r>
+        <w:t>Onnit</w:t>
+      </w:r>
+      <w:proofErr w:type="spellEnd"/>
+      <w:r>
+        <w:t xml:space="preserve">, Airbnb, and Firefox </w:t>
       </w:r>
       <w:r>
         <w:t xml:space="preserve">and so many others </w:t>
@@ -2400,7 +2478,7 @@
         <w:t xml:space="preserve"> There’s no reason more industries can’t adopt this worker-to-worker collaboration mindset</w:t>
       </w:r>
       <w:r>
-        <w:t xml:space="preserve">, and force other industries to </w:t>
+        <w:t xml:space="preserve"> and force other industries to </w:t>
       </w:r>
       <w:r>
         <w:t xml:space="preserve">also </w:t>
@@ -2417,16 +2495,13 @@
         <w:pStyle w:val="BodyText"/>
       </w:pPr>
       <w:r>
-        <w:t xml:space="preserve">Once they do, more industries will share the open-source </w:t>
-      </w:r>
-      <w:r>
-        <w:t>philosophy where</w:t>
-      </w:r>
-      <w:r>
-        <w:t xml:space="preserve"> workers </w:t>
-      </w:r>
-      <w:r>
-        <w:t>are encouraged to</w:t>
+        <w:t xml:space="preserve">Once they do, more </w:t>
+      </w:r>
+      <w:r>
+        <w:t xml:space="preserve">workers will be </w:t>
+      </w:r>
+      <w:r>
+        <w:t>encouraged to</w:t>
       </w:r>
       <w:r>
         <w:t xml:space="preserve"> solv</w:t>
@@ -2447,11 +2522,11 @@
         <w:t>these</w:t>
       </w:r>
       <w:r>
-        <w:t xml:space="preserve"> </w:t>
+        <w:t xml:space="preserve"> protagonists prosper with the mass </w:t>
       </w:r>
       <w:r>
         <w:lastRenderedPageBreak/>
-        <w:t>protagonists prosper with the mass support</w:t>
+        <w:t>support</w:t>
       </w:r>
       <w:r>
         <w:t xml:space="preserve">, </w:t>
@@ -2504,7 +2579,13 @@
         <w:t>augmented reality games</w:t>
       </w:r>
       <w:r>
-        <w:t>, and taking endless photos are the acts of regular people learning what their new tools can do. Our ancestors did the same the last time they were extras, learning about printed books, telescopes, and muskets. Those were simply addictive toys until new philosophies turned them into lightsabers. Despite the rules, these new tools empowered people to read unknown history, see the universe for themselves, and revolt against royalty as the new tools and new philosophies opened the gates to the ball</w:t>
+        <w:t xml:space="preserve">, </w:t>
+      </w:r>
+      <w:r>
+        <w:t xml:space="preserve">flying drones, </w:t>
+      </w:r>
+      <w:r>
+        <w:t>and taking endless photos are the acts of regular people learning what their new tools can do. Our ancestors did the same the last time they were extras, learning about printed books, telescopes, and muskets. Those were simply addictive toys until new philosophies turned them into lightsabers. Despite the rules, these new tools empowered people to read unknown history, see the universe for themselves, and revolt against royalty as the new tools and new philosophies opened the gates to the ball</w:t>
       </w:r>
       <w:r>
         <w:t xml:space="preserve"> </w:t>
@@ -2540,11 +2621,11 @@
       <w:pPr>
         <w:pStyle w:val="Heading2"/>
       </w:pPr>
-      <w:bookmarkStart w:id="8" w:name="Xc7e76442c426552a72af65f528e878c3a3757f1"/>
+      <w:bookmarkStart w:id="9" w:name="Xc7e76442c426552a72af65f528e878c3a3757f1"/>
       <w:r>
         <w:t>The Power of Philosophies Is Either to Hold Us Back or Push Us Forward</w:t>
       </w:r>
-      <w:bookmarkEnd w:id="8"/>
+      <w:bookmarkEnd w:id="9"/>
     </w:p>
     <w:p>
       <w:pPr>
@@ -2590,16 +2671,28 @@
         <w:t xml:space="preserve">” (really planets) look to be wandering, </w:t>
       </w:r>
       <w:r>
-        <w:t xml:space="preserve">and it looks like both </w:t>
+        <w:t xml:space="preserve">and it looks like </w:t>
       </w:r>
       <w:r>
         <w:t>the</w:t>
       </w:r>
       <w:r>
-        <w:t xml:space="preserve"> Moon </w:t>
-      </w:r>
-      <w:r>
-        <w:t xml:space="preserve">and Sun </w:t>
+        <w:t xml:space="preserve"> Moon</w:t>
+      </w:r>
+      <w:r>
+        <w:t>,</w:t>
+      </w:r>
+      <w:r>
+        <w:t xml:space="preserve"> </w:t>
+      </w:r>
+      <w:r>
+        <w:t>Sun</w:t>
+      </w:r>
+      <w:r>
+        <w:t>, and everything else</w:t>
+      </w:r>
+      <w:r>
+        <w:t xml:space="preserve"> </w:t>
       </w:r>
       <w:r>
         <w:t>revolv</w:t>
@@ -2608,6 +2701,9 @@
         <w:t>e</w:t>
       </w:r>
       <w:r>
+        <w:t>s</w:t>
+      </w:r>
+      <w:r>
         <w:t xml:space="preserve"> around </w:t>
       </w:r>
       <w:r>
@@ -2724,13 +2820,17 @@
         <w:t>ruler’s</w:t>
       </w:r>
       <w:r>
-        <w:t xml:space="preserve"> divine leadership</w:t>
+        <w:t xml:space="preserve"> </w:t>
+      </w:r>
+      <w:r>
+        <w:lastRenderedPageBreak/>
+        <w:t>divine leadership</w:t>
       </w:r>
       <w:r>
         <w:t xml:space="preserve">. They thus </w:t>
       </w:r>
       <w:r>
-        <w:t>suppressed Galileo, and didn’t facilitate the new truths h</w:t>
+        <w:t>suppressed Galileo and didn’t facilitate the new truths h</w:t>
       </w:r>
       <w:r>
         <w:t>is new tools were</w:t>
@@ -2744,7 +2844,6 @@
         <w:pStyle w:val="BodyText"/>
       </w:pPr>
       <w:r>
-        <w:lastRenderedPageBreak/>
         <w:t>Galileo is just one example of how the people controlling long-established</w:t>
       </w:r>
       <w:r>
@@ -2825,7 +2924,14 @@
         <w:t xml:space="preserve"> </w:t>
       </w:r>
       <w:r>
-        <w:t xml:space="preserve">if </w:t>
+        <w:rPr>
+          <w:i/>
+          <w:iCs/>
+        </w:rPr>
+        <w:t>if</w:t>
+      </w:r>
+      <w:r>
+        <w:t xml:space="preserve"> </w:t>
       </w:r>
       <w:r>
         <w:t xml:space="preserve">we can build an </w:t>
@@ -2970,7 +3076,13 @@
         <w:t>were</w:t>
       </w:r>
       <w:r>
-        <w:t xml:space="preserve"> to political leaders</w:t>
+        <w:t xml:space="preserve"> to </w:t>
+      </w:r>
+      <w:r>
+        <w:t xml:space="preserve">other </w:t>
+      </w:r>
+      <w:r>
+        <w:t>political leaders</w:t>
       </w:r>
       <w:r>
         <w:t>.</w:t>
@@ -3225,11 +3337,11 @@
       <w:pPr>
         <w:pStyle w:val="Heading2"/>
       </w:pPr>
-      <w:bookmarkStart w:id="9" w:name="your-place-in-the-struggle"/>
+      <w:bookmarkStart w:id="10" w:name="your-place-in-the-struggle"/>
       <w:r>
         <w:t>Your Place in the Struggle</w:t>
       </w:r>
-      <w:bookmarkEnd w:id="9"/>
+      <w:bookmarkEnd w:id="10"/>
     </w:p>
     <w:p>
       <w:pPr>
@@ -3340,8 +3452,16 @@
         <w:rPr>
           <w:i/>
         </w:rPr>
-        <w:t>The Incerto</w:t>
-      </w:r>
+        <w:t xml:space="preserve">The </w:t>
+      </w:r>
+      <w:proofErr w:type="spellStart"/>
+      <w:r>
+        <w:rPr>
+          <w:i/>
+        </w:rPr>
+        <w:t>Incerto</w:t>
+      </w:r>
+      <w:proofErr w:type="spellEnd"/>
       <w:r>
         <w:t xml:space="preserve"> and </w:t>
       </w:r>
@@ -3367,13 +3487,25 @@
         <w:t xml:space="preserve">Today’s philosophies don’t mix well with modern technology. </w:t>
       </w:r>
       <w:r>
-        <w:t>For one they’re happy with old Woodstock era technology. But worse, t</w:t>
-      </w:r>
-      <w:r>
-        <w:t xml:space="preserve">hose outdated philosophies and their supporters consider us, the middle class, as extras: people to man—and not to command—the machines of governments and businesses. </w:t>
-      </w:r>
-      <w:r>
-        <w:t xml:space="preserve">They don’t see anything wrong with gatekeepers </w:t>
+        <w:t xml:space="preserve">For one they’re happy with old Woodstock era technology. But worse, </w:t>
+      </w:r>
+      <w:r>
+        <w:t>our</w:t>
+      </w:r>
+      <w:r>
+        <w:t xml:space="preserve"> outdated philosophies and their supporters consider us, the middle class, as extras: people to man—and not to command—the machines of governments and businesses. </w:t>
+      </w:r>
+      <w:r>
+        <w:t xml:space="preserve">They don’t </w:t>
+      </w:r>
+      <w:r>
+        <w:t>notice</w:t>
+      </w:r>
+      <w:r>
+        <w:t xml:space="preserve"> gatekeepers </w:t>
+      </w:r>
+      <w:r>
+        <w:t xml:space="preserve">keep </w:t>
       </w:r>
       <w:r>
         <w:t>adding rules to the red/blue rulebook that</w:t>
@@ -3458,16 +3590,16 @@
         <w:t xml:space="preserve">Human biological adaptions take so long, however, that ours have effectively stopped. We’ll never biologically evolve to fly, do advanced calculations, or breathe Martian air. Humanity continues life’s evolution with tools. We’re basically cyborgs who adapt by upgrading our tools to the latest problem in transportation, calculation, and breathing. Hold a </w:t>
       </w:r>
       <w:r>
-        <w:t xml:space="preserve">wood shovel or </w:t>
+        <w:t>spear</w:t>
+      </w:r>
+      <w:r>
+        <w:t xml:space="preserve"> or </w:t>
       </w:r>
       <w:r>
         <w:t xml:space="preserve">a </w:t>
       </w:r>
       <w:r>
-        <w:t xml:space="preserve">steel </w:t>
-      </w:r>
-      <w:r>
-        <w:t xml:space="preserve">shovel, </w:t>
+        <w:t xml:space="preserve">gun, </w:t>
       </w:r>
       <w:r>
         <w:t>an</w:t>
@@ -3613,16 +3745,17 @@
         <w:t>trying to</w:t>
       </w:r>
       <w:r>
-        <w:t xml:space="preserve"> see through the excuses </w:t>
-      </w:r>
-      <w:r>
-        <w:t xml:space="preserve">and rules </w:t>
-      </w:r>
-      <w:r>
-        <w:t xml:space="preserve">of the </w:t>
-      </w:r>
-      <w:r>
-        <w:t xml:space="preserve">bad guys </w:t>
+        <w:t xml:space="preserve"> </w:t>
+      </w:r>
+      <w:r>
+        <w:lastRenderedPageBreak/>
+        <w:t xml:space="preserve">see through </w:t>
+      </w:r>
+      <w:r>
+        <w:t xml:space="preserve">antagonistic </w:t>
+      </w:r>
+      <w:r>
+        <w:t xml:space="preserve">rules of an aged ruling philosophy </w:t>
       </w:r>
       <w:r>
         <w:t>to help the heroes evolve humanity.</w:t>
@@ -3633,7 +3766,6 @@
         <w:pStyle w:val="BodyText"/>
       </w:pPr>
       <w:r>
-        <w:lastRenderedPageBreak/>
         <w:t>This classic battle between</w:t>
       </w:r>
       <w:r>
@@ -3782,7 +3914,7 @@
         <w:t xml:space="preserve">in Nature </w:t>
       </w:r>
       <w:r>
-        <w:t xml:space="preserve">via </w:t>
+        <w:t xml:space="preserve">with </w:t>
       </w:r>
       <w:r>
         <w:t>adaptation and natural selection</w:t>
@@ -3874,7 +4006,10 @@
         <w:t>me your own hero</w:t>
       </w:r>
       <w:r>
-        <w:t>. A</w:t>
+        <w:t>.</w:t>
+      </w:r>
+      <w:r>
+        <w:t xml:space="preserve"> A</w:t>
       </w:r>
       <w:r>
         <w:t xml:space="preserve">nd I </w:t>
@@ -3893,11 +4028,11 @@
       <w:pPr>
         <w:pStyle w:val="Heading2"/>
       </w:pPr>
-      <w:bookmarkStart w:id="10" w:name="cast-of-ideas-and-characters"/>
+      <w:bookmarkStart w:id="11" w:name="cast-of-ideas-and-characters"/>
       <w:r>
         <w:t>Cast of Ideas and Characters</w:t>
       </w:r>
-      <w:bookmarkEnd w:id="10"/>
+      <w:bookmarkEnd w:id="11"/>
     </w:p>
     <w:p>
       <w:pPr>
@@ -3905,14 +4040,6 @@
       </w:pPr>
       <w:r>
         <w:t>Before we go any further, I want to lay out the philosophy of Techvolution more clearly. To do so, here are a few terms that will put us all on the same page:</w:t>
-      </w:r>
-    </w:p>
-    <w:p>
-      <w:pPr>
-        <w:pStyle w:val="BodyText"/>
-      </w:pPr>
-      <w:r>
-        <w:t>===</w:t>
       </w:r>
     </w:p>
     <w:p>
@@ -4266,22 +4393,28 @@
       <w:pPr>
         <w:pStyle w:val="Heading2"/>
       </w:pPr>
-      <w:bookmarkStart w:id="11" w:name="nice-to-meet-you-stargazer"/>
+      <w:bookmarkStart w:id="12" w:name="nice-to-meet-you-stargazer"/>
       <w:r>
         <w:lastRenderedPageBreak/>
         <w:t>Nice to Meet You, Stargazer</w:t>
       </w:r>
-      <w:bookmarkEnd w:id="11"/>
+      <w:bookmarkEnd w:id="12"/>
     </w:p>
     <w:p>
       <w:pPr>
         <w:pStyle w:val="FirstParagraph"/>
       </w:pPr>
       <w:r>
-        <w:t xml:space="preserve">You might be a protagonist </w:t>
-      </w:r>
-      <w:r>
-        <w:t xml:space="preserve">in open-source, </w:t>
+        <w:t>You might be a</w:t>
+      </w:r>
+      <w:r>
+        <w:t>n open-source</w:t>
+      </w:r>
+      <w:r>
+        <w:t xml:space="preserve"> protagonist</w:t>
+      </w:r>
+      <w:r>
+        <w:t xml:space="preserve">, </w:t>
       </w:r>
       <w:r>
         <w:t xml:space="preserve">or </w:t>
@@ -4472,7 +4605,13 @@
         <w:pStyle w:val="BodyText"/>
       </w:pPr>
       <w:r>
-        <w:t>That’s why you Stargazer, if you want it, you are the hero of Techvolution. Don’t be surprised. Average Joes and Janes are always the heroes. Luke Skywalker, Princess Leia, Neo, and Cinderella were all regular people. Heroes aren’t born. They’re stargazers, dreamers, believers, and achievers. They became heroes when they step up to defeat the bad guys.</w:t>
+        <w:t>That’s why you Stargazer, if you want it, you are the hero of Techvolution. Don’t be surprised. Average Joes and Janes are always the heroes. Luke Skywalker, Princess Leia, Neo, and Cinderella were all regular people. Heroes aren’t born. They’re stargazers, dreamers, believers, and achievers. They bec</w:t>
+      </w:r>
+      <w:r>
+        <w:t>o</w:t>
+      </w:r>
+      <w:r>
+        <w:t>me heroes when they step up to defeat the bad guys.</w:t>
       </w:r>
     </w:p>
     <w:p>
@@ -4504,13 +4643,25 @@
         <w:t xml:space="preserve">, </w:t>
       </w:r>
       <w:r>
-        <w:t xml:space="preserve">massive government debt, domestic terrorism, </w:t>
+        <w:t xml:space="preserve">massive government debt, </w:t>
+      </w:r>
+      <w:r>
+        <w:t xml:space="preserve">decaying infrastructure, </w:t>
+      </w:r>
+      <w:r>
+        <w:t xml:space="preserve">domestic terrorism, </w:t>
       </w:r>
       <w:r>
         <w:t>fractured national identities,</w:t>
       </w:r>
       <w:r>
-        <w:t xml:space="preserve"> low trust in democratic institutions and other structural problems </w:t>
+        <w:t xml:space="preserve"> low trust in institutions</w:t>
+      </w:r>
+      <w:r>
+        <w:t>,</w:t>
+      </w:r>
+      <w:r>
+        <w:t xml:space="preserve"> and other structural problems </w:t>
       </w:r>
       <w:r>
         <w:t xml:space="preserve">will only get passed on to our kids </w:t>
@@ -4545,10 +4696,8 @@
         <w:t xml:space="preserve">with shaky employment or soul-crushing commutes </w:t>
       </w:r>
       <w:r>
-        <w:t xml:space="preserve">sick of it all, </w:t>
-      </w:r>
-      <w:bookmarkStart w:id="12" w:name="_GoBack"/>
-      <w:bookmarkEnd w:id="12"/>
+        <w:t xml:space="preserve">sick, </w:t>
+      </w:r>
       <w:r>
         <w:t xml:space="preserve">who need to, and are </w:t>
       </w:r>
@@ -4635,13 +4784,7 @@
         <w:t xml:space="preserve"> </w:t>
       </w:r>
       <w:r>
-        <w:t xml:space="preserve">philosophies should not be our ruling philosophy </w:t>
-      </w:r>
-      <w:r>
-        <w:t xml:space="preserve">simply </w:t>
-      </w:r>
-      <w:r>
-        <w:t>because they</w:t>
+        <w:t>philosophies should not be our ruling philosophy because they</w:t>
       </w:r>
       <w:r>
         <w:t xml:space="preserve"> weren’t </w:t>
@@ -4814,10 +4957,13 @@
         <w:t xml:space="preserve"> was the start of Mixed Martial Arts (MMA)</w:t>
       </w:r>
       <w:r>
-        <w:t xml:space="preserve">, a new </w:t>
-      </w:r>
-      <w:r>
-        <w:t>discipline</w:t>
+        <w:t>;</w:t>
+      </w:r>
+      <w:r>
+        <w:t xml:space="preserve"> a new </w:t>
+      </w:r>
+      <w:r>
+        <w:t>sport</w:t>
       </w:r>
       <w:r>
         <w:t xml:space="preserve"> that cherishes </w:t>
@@ -4856,6 +5002,9 @@
         <w:t>, and often think “the other side” is ignorant</w:t>
       </w:r>
       <w:r>
+        <w:t>,</w:t>
+      </w:r>
+      <w:r>
         <w:t xml:space="preserve"> and even often</w:t>
       </w:r>
       <w:r>
@@ -4865,16 +5014,25 @@
         <w:t>ac</w:t>
       </w:r>
       <w:r>
-        <w:t xml:space="preserve">cuse them of cheating after a </w:t>
+        <w:t xml:space="preserve">cuse them of cheating after </w:t>
+      </w:r>
+      <w:r>
+        <w:t xml:space="preserve">losing </w:t>
+      </w:r>
+      <w:r>
+        <w:t xml:space="preserve">a </w:t>
       </w:r>
       <w:r>
         <w:t>debate or election</w:t>
       </w:r>
       <w:r>
-        <w:t xml:space="preserve"> defeat</w:t>
-      </w:r>
-      <w:r>
-        <w:t xml:space="preserve">. However, in their area of expertise, from monetary policy to farm regulation, they have a huge reservoir of know-how. This single book can't replace all that knowledge. </w:t>
+        <w:t xml:space="preserve">. However, in their area of expertise, from monetary policy to farm regulation, </w:t>
+      </w:r>
+      <w:r>
+        <w:t>red/blue</w:t>
+      </w:r>
+      <w:r>
+        <w:t xml:space="preserve"> have a huge reservoir of know-how. This single book can't replace all that knowledge. </w:t>
       </w:r>
       <w:r>
         <w:t>It</w:t>
@@ -4977,7 +5135,13 @@
     </w:p>
     <w:p>
       <w:r>
-        <w:t xml:space="preserve">You can think of Techvolution as “mixed philosophical politics”. </w:t>
+        <w:t>You can think of Techvolution as “mixed philosoph</w:t>
+      </w:r>
+      <w:r>
+        <w:t>y</w:t>
+      </w:r>
+      <w:r>
+        <w:t xml:space="preserve"> politics”. </w:t>
       </w:r>
       <w:r>
         <w:t>Under Techvolution, a</w:t>
@@ -5070,7 +5234,16 @@
         <w:t xml:space="preserve">confusing </w:t>
       </w:r>
       <w:r>
-        <w:t>load agreements</w:t>
+        <w:t>loa</w:t>
+      </w:r>
+      <w:r>
+        <w:t>n</w:t>
+      </w:r>
+      <w:r>
+        <w:t xml:space="preserve"> </w:t>
+      </w:r>
+      <w:r>
+        <w:t>contracts</w:t>
       </w:r>
       <w:r>
         <w:t>.</w:t>
@@ -5171,10 +5344,7 @@
         <w:t xml:space="preserve">digital tools </w:t>
       </w:r>
       <w:r>
-        <w:t>em</w:t>
-      </w:r>
-      <w:r>
-        <w:t>power extras to become protagonists</w:t>
+        <w:t>empower the middle-class</w:t>
       </w:r>
       <w:r>
         <w:t>, and</w:t>
@@ -5192,13 +5362,10 @@
         <w:t xml:space="preserve"> </w:t>
       </w:r>
       <w:r>
-        <w:t>Ter</w:t>
-      </w:r>
-      <w:r>
-        <w:t>ra</w:t>
-      </w:r>
-      <w:r>
-        <w:t>Power is</w:t>
+        <w:t>it’</w:t>
+      </w:r>
+      <w:r>
+        <w:t>s</w:t>
       </w:r>
       <w:r>
         <w:t xml:space="preserve"> something </w:t>
@@ -5210,16 +5377,13 @@
         <w:t>think about</w:t>
       </w:r>
       <w:r>
-        <w:t xml:space="preserve"> out of pure</w:t>
-      </w:r>
-      <w:r>
-        <w:t xml:space="preserve"> and</w:t>
-      </w:r>
-      <w:r>
-        <w:t xml:space="preserve"> </w:t>
-      </w:r>
-      <w:r>
-        <w:t xml:space="preserve">glorious evolutionary </w:t>
+        <w:t xml:space="preserve"> out of </w:t>
+      </w:r>
+      <w:r>
+        <w:t>pure</w:t>
+      </w:r>
+      <w:r>
+        <w:t xml:space="preserve"> evolutionary </w:t>
       </w:r>
       <w:r>
         <w:t>self-interest</w:t>
@@ -5280,7 +5444,21 @@
     </w:p>
     <w:p>
       <w:r>
-        <w:t xml:space="preserve">I didn’t draw any of this book’s illustrations. I’ve also never met the artists who did, or even spoken with them. Instead I used paint.net to edit photos and put them together in design software called Figma. Then I found illustrators via online marketplaces and said “please draw me this”. Within days I had the illustrations I needed. Today anyone can work with experts to write computer code, or design a custom 3D printed </w:t>
+        <w:t xml:space="preserve">I didn’t draw any of this book’s illustrations. I’ve also never met the artists who did, or even spoken with them. Instead I used paint.net to edit photos and put them together in design software called </w:t>
+      </w:r>
+      <w:proofErr w:type="spellStart"/>
+      <w:r>
+        <w:t>Figma</w:t>
+      </w:r>
+      <w:proofErr w:type="spellEnd"/>
+      <w:r>
+        <w:t>. Then I found illustrators via online marketplaces and said “please draw me this”. Within days I had the illustrations I needed. Today anyone can work with experts to write computer code,</w:t>
+      </w:r>
+      <w:r>
+        <w:t xml:space="preserve"> make a gift, </w:t>
+      </w:r>
+      <w:r>
+        <w:t xml:space="preserve">or design a custom 3D printed </w:t>
       </w:r>
       <w:r>
         <w:t xml:space="preserve">construction </w:t>
@@ -5297,7 +5475,7 @@
     </w:p>
     <w:p>
       <w:r>
-        <w:t xml:space="preserve">As said before, the Woodstock era lifestyle </w:t>
+        <w:t xml:space="preserve">As said before, the Woodstock era </w:t>
       </w:r>
       <w:r>
         <w:t>is</w:t>
@@ -5306,13 +5484,64 @@
         <w:t xml:space="preserve"> a</w:t>
       </w:r>
       <w:r>
-        <w:t xml:space="preserve"> dead dream</w:t>
+        <w:t xml:space="preserve"> dead</w:t>
       </w:r>
       <w:r>
         <w:t xml:space="preserve">. </w:t>
       </w:r>
       <w:r>
-        <w:t>The old expectation that middle-class</w:t>
+        <w:t xml:space="preserve">We’ve exported </w:t>
+      </w:r>
+      <w:r>
+        <w:t xml:space="preserve">the </w:t>
+      </w:r>
+      <w:r>
+        <w:t>millions of skilled jobs</w:t>
+      </w:r>
+      <w:r>
+        <w:t xml:space="preserve"> that funded it,</w:t>
+      </w:r>
+      <w:r>
+        <w:t xml:space="preserve"> distracted ourselves </w:t>
+      </w:r>
+      <w:r>
+        <w:t xml:space="preserve">from </w:t>
+      </w:r>
+      <w:r>
+        <w:t>that stupidity</w:t>
+      </w:r>
+      <w:r>
+        <w:t xml:space="preserve"> </w:t>
+      </w:r>
+      <w:r>
+        <w:t xml:space="preserve">by borrowing money to buy </w:t>
+      </w:r>
+      <w:r>
+        <w:t>flashy products</w:t>
+      </w:r>
+      <w:r>
+        <w:t xml:space="preserve"> </w:t>
+      </w:r>
+      <w:r>
+        <w:t xml:space="preserve">from </w:t>
+      </w:r>
+      <w:r>
+        <w:t>i</w:t>
+      </w:r>
+      <w:r>
+        <w:t xml:space="preserve">ndustries that keep needing </w:t>
+      </w:r>
+      <w:r>
+        <w:t>subsidies</w:t>
+      </w:r>
+      <w:r>
+        <w:t xml:space="preserve"> or bailouts</w:t>
+      </w:r>
+      <w:r>
+        <w:t xml:space="preserve">. </w:t>
+      </w:r>
+      <w:r>
+        <w:t>The expectation that middle-class</w:t>
       </w:r>
       <w:r>
         <w:t xml:space="preserve"> people </w:t>
@@ -5354,7 +5583,7 @@
         <w:t xml:space="preserve"> will solve all </w:t>
       </w:r>
       <w:r>
-        <w:t xml:space="preserve">middle-class </w:t>
+        <w:t xml:space="preserve">our </w:t>
       </w:r>
       <w:r>
         <w:t>problems</w:t>
@@ -5372,273 +5601,340 @@
         <w:t>give false hope</w:t>
       </w:r>
       <w:r>
-        <w:t xml:space="preserve"> of a “forever home”</w:t>
+        <w:t xml:space="preserve"> of a “forever </w:t>
+      </w:r>
+      <w:r>
+        <w:t xml:space="preserve">Woodstock </w:t>
+      </w:r>
+      <w:r>
+        <w:t>lifestyle</w:t>
+      </w:r>
+      <w:r>
+        <w:t>”</w:t>
+      </w:r>
+      <w:r>
+        <w:t xml:space="preserve">. And </w:t>
+      </w:r>
+      <w:r>
+        <w:t>t</w:t>
+      </w:r>
+      <w:r>
+        <w:t xml:space="preserve">hink of this, </w:t>
+      </w:r>
+      <w:r>
+        <w:t xml:space="preserve">about </w:t>
+      </w:r>
+      <w:r>
+        <w:t xml:space="preserve">80,000 people worked at Blockbuster, </w:t>
+      </w:r>
+      <w:r>
+        <w:t xml:space="preserve">about </w:t>
+      </w:r>
+      <w:r>
+        <w:t>5,000 work for Netfli</w:t>
+      </w:r>
+      <w:r>
+        <w:t xml:space="preserve">x. </w:t>
+      </w:r>
+      <w:r>
+        <w:t>Why would</w:t>
+      </w:r>
+      <w:r>
+        <w:t xml:space="preserve"> that</w:t>
+      </w:r>
+      <w:r>
+        <w:t xml:space="preserve"> </w:t>
+      </w:r>
+      <w:r>
+        <w:t xml:space="preserve">automation </w:t>
+      </w:r>
+      <w:r>
+        <w:t>trend stop</w:t>
+      </w:r>
+      <w:r>
+        <w:t xml:space="preserve"> for your industry?</w:t>
+      </w:r>
+    </w:p>
+    <w:p>
+      <w:r>
+        <w:t>In my experience</w:t>
+      </w:r>
+      <w:r>
+        <w:t xml:space="preserve"> many</w:t>
+      </w:r>
+      <w:r>
+        <w:t xml:space="preserve"> people often reply “not my </w:t>
+      </w:r>
+      <w:r>
+        <w:t>job</w:t>
+      </w:r>
+      <w:r>
+        <w:t>”; then go back to watching Netflix.</w:t>
+      </w:r>
+    </w:p>
+    <w:p>
+      <w:r>
+        <w:lastRenderedPageBreak/>
+        <w:t xml:space="preserve">Digital </w:t>
+      </w:r>
+      <w:r>
+        <w:t xml:space="preserve">tools </w:t>
+      </w:r>
+      <w:r>
+        <w:t xml:space="preserve">don’t threaten us. They’re our salvation. If we use </w:t>
+      </w:r>
+      <w:proofErr w:type="gramStart"/>
+      <w:r>
+        <w:t>them</w:t>
+      </w:r>
+      <w:proofErr w:type="gramEnd"/>
+      <w:r>
+        <w:t xml:space="preserve"> we can </w:t>
+      </w:r>
+      <w:r>
+        <w:t xml:space="preserve">educate </w:t>
+      </w:r>
+      <w:r>
+        <w:t>ours</w:t>
+      </w:r>
+      <w:r>
+        <w:t>elves,</w:t>
+      </w:r>
+      <w:r>
+        <w:t xml:space="preserve"> </w:t>
+      </w:r>
+      <w:r>
+        <w:t xml:space="preserve">lower </w:t>
+      </w:r>
+      <w:r>
+        <w:t>our</w:t>
+      </w:r>
+      <w:r>
+        <w:t xml:space="preserve"> </w:t>
+      </w:r>
+      <w:r>
+        <w:t xml:space="preserve">own </w:t>
+      </w:r>
+      <w:r>
+        <w:t>cost of living</w:t>
+      </w:r>
+      <w:r>
+        <w:t>,</w:t>
+      </w:r>
+      <w:r>
+        <w:t xml:space="preserve"> earn </w:t>
+      </w:r>
+      <w:r>
+        <w:t>our</w:t>
+      </w:r>
+      <w:r>
+        <w:t xml:space="preserve"> own </w:t>
+      </w:r>
+      <w:r>
+        <w:t>income</w:t>
+      </w:r>
+      <w:r>
+        <w:t>, and most important</w:t>
+      </w:r>
+      <w:r>
+        <w:t>,</w:t>
+      </w:r>
+      <w:r>
+        <w:t xml:space="preserve"> collaborate</w:t>
       </w:r>
       <w:r>
         <w:t>.</w:t>
       </w:r>
       <w:r>
-        <w:t xml:space="preserve"> Think of this, </w:t>
-      </w:r>
-      <w:r>
-        <w:t xml:space="preserve">about </w:t>
-      </w:r>
-      <w:r>
-        <w:t xml:space="preserve">80,000 people worked at Blockbuster, </w:t>
-      </w:r>
-      <w:r>
-        <w:t xml:space="preserve">about </w:t>
-      </w:r>
-      <w:r>
-        <w:t>5,000 work for Netfli</w:t>
-      </w:r>
-      <w:r>
-        <w:t xml:space="preserve">x. </w:t>
-      </w:r>
-      <w:r>
-        <w:t>Do you think that</w:t>
-      </w:r>
-      <w:r>
-        <w:t xml:space="preserve"> trend is going to stop</w:t>
-      </w:r>
-      <w:r>
-        <w:t xml:space="preserve"> for your industry?</w:t>
-      </w:r>
-    </w:p>
-    <w:p>
-      <w:r>
-        <w:t xml:space="preserve">Digital </w:t>
-      </w:r>
-      <w:r>
-        <w:t xml:space="preserve">tools </w:t>
-      </w:r>
-      <w:r>
-        <w:t>are our salvation</w:t>
-      </w:r>
-      <w:r>
-        <w:t xml:space="preserve">. They empower regular people to </w:t>
-      </w:r>
-      <w:r>
-        <w:t xml:space="preserve">educate themselves, </w:t>
-      </w:r>
-      <w:r>
-        <w:t xml:space="preserve">lower their </w:t>
-      </w:r>
-      <w:r>
-        <w:t xml:space="preserve">own </w:t>
-      </w:r>
-      <w:r>
-        <w:t>cost of living</w:t>
+        <w:t xml:space="preserve"> </w:t>
+      </w:r>
+      <w:r>
+        <w:t xml:space="preserve">Can we become entirely self-sufficient? Probably not, but we can </w:t>
+      </w:r>
+      <w:r>
+        <w:t>deal with l</w:t>
+      </w:r>
+      <w:r>
+        <w:t xml:space="preserve">ayoffs, price-gouging, and bad jobs better </w:t>
+      </w:r>
+      <w:r>
+        <w:t xml:space="preserve">with a level </w:t>
+      </w:r>
+      <w:r>
+        <w:t>balance of powe</w:t>
+      </w:r>
+      <w:r>
+        <w:t>r</w:t>
+      </w:r>
+      <w:r>
+        <w:t>.</w:t>
+      </w:r>
+    </w:p>
+    <w:p>
+      <w:r>
+        <w:t>Keep in mind, a</w:t>
+      </w:r>
+      <w:r>
+        <w:t xml:space="preserve">ll the </w:t>
+      </w:r>
+      <w:r>
+        <w:t xml:space="preserve">examples </w:t>
+      </w:r>
+      <w:r>
+        <w:t xml:space="preserve">of digital tools </w:t>
+      </w:r>
+      <w:r>
+        <w:t>in this book a</w:t>
+      </w:r>
+      <w:r>
+        <w:t xml:space="preserve">re just a snippet. </w:t>
+      </w:r>
+      <w:r>
+        <w:t>There are</w:t>
+      </w:r>
+      <w:r>
+        <w:t xml:space="preserve"> </w:t>
+      </w:r>
+      <w:r>
+        <w:t>many more</w:t>
+      </w:r>
+      <w:r>
+        <w:t xml:space="preserve"> </w:t>
+      </w:r>
+      <w:r>
+        <w:t>out there, and once</w:t>
+      </w:r>
+      <w:r>
+        <w:t xml:space="preserve"> </w:t>
+      </w:r>
+      <w:r>
+        <w:t xml:space="preserve">the </w:t>
+      </w:r>
+      <w:r>
+        <w:t>open-source Jedi finally get our support</w:t>
+      </w:r>
+      <w:r>
+        <w:t xml:space="preserve"> we’ll be spoiled for choices</w:t>
+      </w:r>
+      <w:r>
+        <w:t xml:space="preserve">. And </w:t>
+      </w:r>
+      <w:r>
+        <w:t>r</w:t>
+      </w:r>
+      <w:r>
+        <w:t xml:space="preserve">egular people </w:t>
+      </w:r>
+      <w:r>
+        <w:t>imagining</w:t>
+      </w:r>
+      <w:r>
+        <w:t xml:space="preserve"> </w:t>
+      </w:r>
+      <w:r>
+        <w:t xml:space="preserve">a cornucopia of digital tools </w:t>
+      </w:r>
+      <w:r>
+        <w:t>is</w:t>
+      </w:r>
+      <w:r>
+        <w:t xml:space="preserve"> </w:t>
+      </w:r>
+      <w:r>
+        <w:t>the rebellion inside our mind the</w:t>
+      </w:r>
+      <w:r>
+        <w:t xml:space="preserve"> </w:t>
+      </w:r>
+      <w:r>
+        <w:t>world needs right now</w:t>
+      </w:r>
+      <w:r>
+        <w:t>.</w:t>
+      </w:r>
+    </w:p>
+    <w:p>
+      <w:r>
+        <w:t xml:space="preserve">In short, Techvolution says be selfish! </w:t>
+      </w:r>
+      <w:r>
+        <w:t>Demand</w:t>
+      </w:r>
+      <w:r>
+        <w:t xml:space="preserve"> your freedom</w:t>
+      </w:r>
+      <w:r>
+        <w:t>!</w:t>
+      </w:r>
+      <w:r>
+        <w:t xml:space="preserve"> </w:t>
+      </w:r>
+      <w:r>
+        <w:t>F</w:t>
+      </w:r>
+      <w:r>
+        <w:t xml:space="preserve">reedom to speak our minds made the most of the printing press. </w:t>
+      </w:r>
+      <w:r>
+        <w:t>F</w:t>
+      </w:r>
+      <w:r>
+        <w:t xml:space="preserve">reedom to </w:t>
+      </w:r>
+      <w:r>
+        <w:t>investigate</w:t>
+      </w:r>
+      <w:r>
+        <w:t xml:space="preserve"> </w:t>
+      </w:r>
+      <w:r>
+        <w:t>Nature</w:t>
+      </w:r>
+      <w:r>
+        <w:t xml:space="preserve"> made the most of scientific instruments. </w:t>
+      </w:r>
+      <w:r>
+        <w:t>F</w:t>
+      </w:r>
+      <w:r>
+        <w:t>reedom to question royalty made the most of the gun.</w:t>
+      </w:r>
+      <w:r>
+        <w:t xml:space="preserve"> </w:t>
+      </w:r>
+      <w:r>
+        <w:t>F</w:t>
+      </w:r>
+      <w:r>
+        <w:t>reedom to buy product</w:t>
+      </w:r>
+      <w:r>
+        <w:t>s</w:t>
+      </w:r>
+      <w:r>
+        <w:t xml:space="preserve"> made the most of factories.</w:t>
+      </w:r>
+      <w:r>
+        <w:t xml:space="preserve"> And the freedom to solve your own real-life problems makes the most of digital tools.</w:t>
+      </w:r>
+    </w:p>
+    <w:p>
+      <w:r>
+        <w:t>Techvolution starts in your head. While you’re</w:t>
+      </w:r>
+      <w:r>
+        <w:t xml:space="preserve"> watching a political debate, or </w:t>
+      </w:r>
+      <w:r>
+        <w:t>attending</w:t>
+      </w:r>
+      <w:r>
+        <w:t xml:space="preserve"> a company meeting</w:t>
       </w:r>
       <w:r>
         <w:t>,</w:t>
       </w:r>
       <w:r>
-        <w:t xml:space="preserve"> and earn </w:t>
-      </w:r>
-      <w:r>
-        <w:t xml:space="preserve">their own </w:t>
-      </w:r>
-      <w:r>
-        <w:t>income</w:t>
-      </w:r>
-      <w:r>
-        <w:t>.</w:t>
-      </w:r>
-      <w:r>
-        <w:t xml:space="preserve"> </w:t>
-      </w:r>
-      <w:r>
-        <w:t xml:space="preserve">Can we become entirely self-sufficient? Probably not, but we can </w:t>
-      </w:r>
-      <w:r>
-        <w:t>deal with l</w:t>
-      </w:r>
-      <w:r>
-        <w:t xml:space="preserve">ayoffs, price-gouging, and bad jobs better </w:t>
-      </w:r>
-      <w:r>
-        <w:lastRenderedPageBreak/>
-        <w:t>when empowered by our own digital tools</w:t>
-      </w:r>
-      <w:r>
-        <w:t xml:space="preserve"> </w:t>
-      </w:r>
-      <w:r>
-        <w:t>that let us</w:t>
-      </w:r>
-      <w:r>
-        <w:t xml:space="preserve"> </w:t>
-      </w:r>
-      <w:r>
-        <w:t>correct today’s</w:t>
-      </w:r>
-      <w:r>
-        <w:t xml:space="preserve"> lopsided balance of power that gives individuals </w:t>
-      </w:r>
-      <w:r>
-        <w:t xml:space="preserve">so </w:t>
-      </w:r>
-      <w:r>
-        <w:t>little say in their lives.</w:t>
-      </w:r>
-    </w:p>
-    <w:p>
-      <w:r>
-        <w:t>Keep in mind, a</w:t>
-      </w:r>
-      <w:r>
-        <w:t xml:space="preserve">ll the </w:t>
-      </w:r>
-      <w:r>
-        <w:t xml:space="preserve">examples </w:t>
-      </w:r>
-      <w:r>
-        <w:t xml:space="preserve">of digital tools </w:t>
-      </w:r>
-      <w:r>
-        <w:t>in this book a</w:t>
-      </w:r>
-      <w:r>
-        <w:t xml:space="preserve">re just a snippet. </w:t>
-      </w:r>
-      <w:r>
-        <w:t>There are</w:t>
-      </w:r>
-      <w:r>
-        <w:t xml:space="preserve"> </w:t>
-      </w:r>
-      <w:r>
-        <w:t>many more</w:t>
-      </w:r>
-      <w:r>
-        <w:t xml:space="preserve"> </w:t>
-      </w:r>
-      <w:r>
-        <w:t>out there, and once</w:t>
-      </w:r>
-      <w:r>
-        <w:t xml:space="preserve"> when </w:t>
-      </w:r>
-      <w:r>
-        <w:t xml:space="preserve">the </w:t>
-      </w:r>
-      <w:r>
-        <w:t>open-source Jedi finally get our support</w:t>
-      </w:r>
-      <w:r>
-        <w:t xml:space="preserve"> wow we’ll be spoiled for choices</w:t>
-      </w:r>
-      <w:r>
-        <w:t xml:space="preserve">. And </w:t>
-      </w:r>
-      <w:r>
-        <w:t>r</w:t>
-      </w:r>
-      <w:r>
-        <w:t xml:space="preserve">egular people </w:t>
-      </w:r>
-      <w:r>
-        <w:t xml:space="preserve">imagining a cornucopia of </w:t>
-      </w:r>
-      <w:r>
-        <w:t>digital tool</w:t>
-      </w:r>
-      <w:r>
-        <w:t>s to get their hands on is</w:t>
-      </w:r>
-      <w:r>
-        <w:t xml:space="preserve"> </w:t>
-      </w:r>
-      <w:r>
-        <w:t>the rebellion inside our mind the</w:t>
-      </w:r>
-      <w:r>
-        <w:t xml:space="preserve"> </w:t>
-      </w:r>
-      <w:r>
-        <w:t>world needs right now</w:t>
-      </w:r>
-      <w:r>
-        <w:t>.</w:t>
-      </w:r>
-    </w:p>
-    <w:p>
-      <w:r>
-        <w:t xml:space="preserve">In short, Techvolution says be selfish! </w:t>
-      </w:r>
-      <w:r>
-        <w:t>Demand</w:t>
-      </w:r>
-      <w:r>
-        <w:t xml:space="preserve"> your freedom</w:t>
-      </w:r>
-      <w:r>
-        <w:t>!</w:t>
-      </w:r>
-      <w:r>
-        <w:t xml:space="preserve"> </w:t>
-      </w:r>
-      <w:r>
-        <w:t>F</w:t>
-      </w:r>
-      <w:r>
-        <w:t xml:space="preserve">reedom to speak our minds made the most of the printing press. </w:t>
-      </w:r>
-      <w:r>
-        <w:t>F</w:t>
-      </w:r>
-      <w:r>
-        <w:t xml:space="preserve">reedom to </w:t>
-      </w:r>
-      <w:r>
-        <w:t>investigate</w:t>
-      </w:r>
-      <w:r>
-        <w:t xml:space="preserve"> </w:t>
-      </w:r>
-      <w:r>
-        <w:t>Nature</w:t>
-      </w:r>
-      <w:r>
-        <w:t xml:space="preserve"> made the most of scientific instruments. </w:t>
-      </w:r>
-      <w:r>
-        <w:t>F</w:t>
-      </w:r>
-      <w:r>
-        <w:t>reedom to question royalty made the most of the gun.</w:t>
-      </w:r>
-      <w:r>
-        <w:t xml:space="preserve"> </w:t>
-      </w:r>
-      <w:r>
-        <w:t>F</w:t>
-      </w:r>
-      <w:r>
-        <w:t>reedom to buy and own any product made the most of factories.</w:t>
-      </w:r>
-      <w:r>
-        <w:t xml:space="preserve"> And the freedom to solve your own real-life problems makes the most of digital tools.</w:t>
-      </w:r>
-    </w:p>
-    <w:p>
-      <w:r>
-        <w:t>Techvolution starts in your head. While you’re</w:t>
-      </w:r>
-      <w:r>
-        <w:t xml:space="preserve"> watching a political debate, or </w:t>
-      </w:r>
-      <w:r>
-        <w:t>attending</w:t>
-      </w:r>
-      <w:r>
-        <w:t xml:space="preserve"> a company meeting</w:t>
-      </w:r>
-      <w:r>
-        <w:t>,</w:t>
-      </w:r>
-      <w:r>
         <w:t xml:space="preserve"> ask</w:t>
       </w:r>
       <w:r>
@@ -5675,7 +5971,13 @@
         <w:t xml:space="preserve"> talk </w:t>
       </w:r>
       <w:r>
-        <w:t>about a direct democracy app</w:t>
+        <w:t>about a direct</w:t>
+      </w:r>
+      <w:r>
+        <w:t xml:space="preserve"> </w:t>
+      </w:r>
+      <w:r>
+        <w:t>democracy app</w:t>
       </w:r>
       <w:r>
         <w:t xml:space="preserve">, </w:t>
@@ -5708,7 +6010,7 @@
         <w:t>s you</w:t>
       </w:r>
       <w:r>
-        <w:t xml:space="preserve"> keeping asking</w:t>
+        <w:t xml:space="preserve"> keep asking</w:t>
       </w:r>
       <w:r>
         <w:t xml:space="preserve"> </w:t>
@@ -5786,7 +6088,15 @@
         <w:t>That’s why</w:t>
       </w:r>
       <w:r>
-        <w:t xml:space="preserve"> controlling tools is the nature of all political battles. Whether in galaxies far far away, street fights in parking lots, wars between nations, or your own life. It’s why antagonists so often make new tools against the rules. And why I needed to write a book to remind everyone rules are supposed to serve human evolution; not get </w:t>
+        <w:t xml:space="preserve"> controlling tools is the nature of all political battles. Whether in galaxies far </w:t>
+      </w:r>
+      <w:proofErr w:type="spellStart"/>
+      <w:r>
+        <w:t>far</w:t>
+      </w:r>
+      <w:proofErr w:type="spellEnd"/>
+      <w:r>
+        <w:t xml:space="preserve"> away, street fights in parking lots, wars between nations, or your own life. It’s why antagonists so often make new tools against the rules. And why I needed to write a book to remind everyone rules are supposed to serve human evolution; not get </w:t>
       </w:r>
       <w:r>
         <w:t xml:space="preserve">in </w:t>
@@ -5804,6 +6114,9 @@
         <w:t xml:space="preserve"> rules are in our way</w:t>
       </w:r>
       <w:r>
+        <w:t xml:space="preserve"> Stargazer</w:t>
+      </w:r>
+      <w:r>
         <w:t>,</w:t>
       </w:r>
       <w:r>
@@ -5816,13 +6129,7 @@
         <w:t xml:space="preserve"> </w:t>
       </w:r>
       <w:r>
-        <w:t>pack our bags</w:t>
-      </w:r>
-      <w:r>
-        <w:t xml:space="preserve"> Stargazer</w:t>
-      </w:r>
-      <w:r>
-        <w:t xml:space="preserve">, </w:t>
+        <w:t xml:space="preserve">pack our bags, </w:t>
       </w:r>
       <w:r>
         <w:t>rally our friends, and get ready</w:t>
@@ -5916,11 +6223,6 @@
       <w:r>
         <w:t>bout another 60 pages.</w:t>
       </w:r>
-    </w:p>
-    <w:p>
-      <w:pPr>
-        <w:pStyle w:val="BodyText"/>
-      </w:pPr>
     </w:p>
     <w:sectPr>
       <w:headerReference w:type="default" r:id="rId12"/>
@@ -7718,7 +8020,7 @@
 </file>
 
 <file path=customXml/itemProps1.xml><?xml version="1.0" encoding="utf-8"?>
-<ds:datastoreItem xmlns:ds="http://schemas.openxmlformats.org/officeDocument/2006/customXml" ds:itemID="{4BA7C68B-01A5-42D5-810C-1FA60C19CF09}">
+<ds:datastoreItem xmlns:ds="http://schemas.openxmlformats.org/officeDocument/2006/customXml" ds:itemID="{D5A7CBD7-9E47-4AD1-BFE4-8025DA48D74C}">
   <ds:schemaRefs>
     <ds:schemaRef ds:uri="http://schemas.openxmlformats.org/officeDocument/2006/bibliography"/>
   </ds:schemaRefs>

</xml_diff>